<commit_message>
Small format change to stakeholder signature section on Team Charter, added Organization/Culture section to Feasibility Evaluation
</commit_message>
<xml_diff>
--- a/TEAM_2_CHARTER.docx
+++ b/TEAM_2_CHARTER.docx
@@ -162,35 +162,7 @@
         <w:rPr>
           <w:rFonts w:ascii="Times New Roman" w:hAnsi="Times New Roman" w:cs="Times New Roman"/>
         </w:rPr>
-        <w:t xml:space="preserve"> interface created with Microsoft Forms, and data will be transported and interacted with utilizing a back end programmed in C#. The project will help current managers at </w:t>
-      </w:r>
-      <w:proofErr w:type="spellStart"/>
-      <w:r>
-        <w:rPr>
-          <w:rFonts w:ascii="Times New Roman" w:hAnsi="Times New Roman" w:cs="Times New Roman"/>
-        </w:rPr>
-        <w:t>Kiczan</w:t>
-      </w:r>
-      <w:proofErr w:type="spellEnd"/>
-      <w:r>
-        <w:rPr>
-          <w:rFonts w:ascii="Times New Roman" w:hAnsi="Times New Roman" w:cs="Times New Roman"/>
-        </w:rPr>
-        <w:t xml:space="preserve"> Manufacturing to identify if work orders are currently in process, inspect job volume through date ranges, operator, and department, and identify if work orders are on schedule or </w:t>
-      </w:r>
-      <w:proofErr w:type="gramStart"/>
-      <w:r>
-        <w:rPr>
-          <w:rFonts w:ascii="Times New Roman" w:hAnsi="Times New Roman" w:cs="Times New Roman"/>
-        </w:rPr>
-        <w:t>behind</w:t>
-      </w:r>
-      <w:proofErr w:type="gramEnd"/>
-      <w:r>
-        <w:rPr>
-          <w:rFonts w:ascii="Times New Roman" w:hAnsi="Times New Roman" w:cs="Times New Roman"/>
-        </w:rPr>
-        <w:t>.</w:t>
+        <w:t xml:space="preserve"> interface created with Microsoft Forms, and data will be transported and interacted with utilizing a back end programmed in C#. The project will help current managers at Kiczan Manufacturing to identify if work orders are currently in process, inspect job volume through date ranges, operator, and department, and identify if work orders are on schedule or behind.</w:t>
       </w:r>
       <w:r>
         <w:rPr>
@@ -427,6 +399,16 @@
         <w:spacing w:after="0" w:line="240" w:lineRule="auto"/>
         <w:rPr>
           <w:rFonts w:ascii="Times New Roman" w:hAnsi="Times New Roman" w:cs="Times New Roman"/>
+          <w:b/>
+          <w:bCs/>
+        </w:rPr>
+      </w:pPr>
+    </w:p>
+    <w:p>
+      <w:pPr>
+        <w:spacing w:after="0" w:line="240" w:lineRule="auto"/>
+        <w:rPr>
+          <w:rFonts w:ascii="Times New Roman" w:hAnsi="Times New Roman" w:cs="Times New Roman"/>
         </w:rPr>
       </w:pPr>
       <w:r>
@@ -441,30 +423,14 @@
         <w:rPr>
           <w:rFonts w:ascii="Times New Roman" w:hAnsi="Times New Roman" w:cs="Times New Roman"/>
         </w:rPr>
-        <w:t xml:space="preserve">Bud Bradely (VP of </w:t>
-      </w:r>
-      <w:proofErr w:type="spellStart"/>
-      <w:r>
-        <w:rPr>
-          <w:rFonts w:ascii="Times New Roman" w:hAnsi="Times New Roman" w:cs="Times New Roman"/>
-        </w:rPr>
-        <w:t>Kizcan</w:t>
-      </w:r>
-      <w:proofErr w:type="spellEnd"/>
-      <w:r>
-        <w:rPr>
-          <w:rFonts w:ascii="Times New Roman" w:hAnsi="Times New Roman" w:cs="Times New Roman"/>
-        </w:rPr>
-        <w:t xml:space="preserve"> Manufacturing):</w:t>
-      </w:r>
-    </w:p>
-    <w:p>
-      <w:pPr>
-        <w:spacing w:after="0" w:line="240" w:lineRule="auto"/>
-        <w:rPr>
-          <w:rFonts w:ascii="Times New Roman" w:hAnsi="Times New Roman" w:cs="Times New Roman"/>
-        </w:rPr>
-      </w:pPr>
+        <w:t>Bud Bradely (VP of Kizcan Manufacturing</w:t>
+      </w:r>
+      <w:r>
+        <w:rPr>
+          <w:rFonts w:ascii="Times New Roman" w:hAnsi="Times New Roman" w:cs="Times New Roman"/>
+        </w:rPr>
+        <w:t>)</w:t>
+      </w:r>
     </w:p>
     <w:p>
       <w:pPr>
@@ -478,16 +444,8 @@
           <w:rFonts w:ascii="Times New Roman" w:hAnsi="Times New Roman" w:cs="Times New Roman"/>
         </w:rPr>
         <w:tab/>
-        <w:t>Daniel Puharic:</w:t>
-      </w:r>
-    </w:p>
-    <w:p>
-      <w:pPr>
-        <w:spacing w:after="0" w:line="240" w:lineRule="auto"/>
-        <w:rPr>
-          <w:rFonts w:ascii="Times New Roman" w:hAnsi="Times New Roman" w:cs="Times New Roman"/>
-        </w:rPr>
-      </w:pPr>
+        <w:t>Daniel Puharic</w:t>
+      </w:r>
     </w:p>
     <w:p>
       <w:pPr>
@@ -501,16 +459,8 @@
           <w:rFonts w:ascii="Times New Roman" w:hAnsi="Times New Roman" w:cs="Times New Roman"/>
         </w:rPr>
         <w:tab/>
-        <w:t>Elian Garcia:</w:t>
-      </w:r>
-    </w:p>
-    <w:p>
-      <w:pPr>
-        <w:spacing w:after="0" w:line="240" w:lineRule="auto"/>
-        <w:rPr>
-          <w:rFonts w:ascii="Times New Roman" w:hAnsi="Times New Roman" w:cs="Times New Roman"/>
-        </w:rPr>
-      </w:pPr>
+        <w:t>Elian Garcia</w:t>
+      </w:r>
     </w:p>
     <w:p>
       <w:pPr>
@@ -524,16 +474,14 @@
           <w:rFonts w:ascii="Times New Roman" w:hAnsi="Times New Roman" w:cs="Times New Roman"/>
         </w:rPr>
         <w:tab/>
-        <w:t>Justin Kisner:</w:t>
-      </w:r>
-    </w:p>
-    <w:p>
-      <w:pPr>
-        <w:spacing w:after="0" w:line="240" w:lineRule="auto"/>
-        <w:rPr>
-          <w:rFonts w:ascii="Times New Roman" w:hAnsi="Times New Roman" w:cs="Times New Roman"/>
-        </w:rPr>
-      </w:pPr>
+        <w:t>Justin Kisne</w:t>
+      </w:r>
+      <w:r>
+        <w:rPr>
+          <w:rFonts w:ascii="Times New Roman" w:hAnsi="Times New Roman" w:cs="Times New Roman"/>
+        </w:rPr>
+        <w:t>r</w:t>
+      </w:r>
     </w:p>
     <w:p>
       <w:pPr>
@@ -547,7 +495,7 @@
           <w:rFonts w:ascii="Times New Roman" w:hAnsi="Times New Roman" w:cs="Times New Roman"/>
         </w:rPr>
         <w:tab/>
-        <w:t>Josh Stanczyk:</w:t>
+        <w:t>Josh Stanczyk</w:t>
       </w:r>
     </w:p>
     <w:p>
@@ -575,7 +523,6 @@
         <w:rPr>
           <w:rFonts w:ascii="Times New Roman" w:hAnsi="Times New Roman" w:cs="Times New Roman"/>
         </w:rPr>
-        <w:lastRenderedPageBreak/>
         <w:tab/>
       </w:r>
     </w:p>

</xml_diff>

<commit_message>
Charter 1-4 | removal of AM document
Added the following sections to the document: Governance, Gates, Budget and Stakeholders. Also removed the $AM_SCOPE_Definition document
</commit_message>
<xml_diff>
--- a/TEAM_2_CHARTER.docx
+++ b/TEAM_2_CHARTER.docx
@@ -424,14 +424,549 @@
         </w:rPr>
         <w:t>Upon Project completion, 100% tracked work orders across all four departments to show full implementation of the project. A search query time of less than ten seconds would be ideal for the project to be considered 100% done before the stretch goals of dashboards to perform analytics on their business operations.</w:t>
       </w:r>
-    </w:p>
-    <w:p>
-      <w:pPr>
-        <w:spacing w:after="0" w:line="240" w:lineRule="auto"/>
-        <w:rPr>
-          <w:rFonts w:ascii="Times New Roman" w:hAnsi="Times New Roman" w:cs="Times New Roman"/>
-          <w:b/>
-          <w:bCs/>
+      <w:r>
+        <w:rPr>
+          <w:rFonts w:ascii="Times New Roman" w:hAnsi="Times New Roman" w:cs="Times New Roman"/>
+        </w:rPr>
+        <w:t xml:space="preserve"> </w:t>
+      </w:r>
+    </w:p>
+    <w:p>
+      <w:pPr>
+        <w:spacing w:after="0" w:line="240" w:lineRule="auto"/>
+        <w:rPr>
+          <w:rFonts w:ascii="Times New Roman" w:hAnsi="Times New Roman" w:cs="Times New Roman"/>
+          <w:b/>
+          <w:bCs/>
+        </w:rPr>
+      </w:pPr>
+    </w:p>
+    <w:p>
+      <w:pPr>
+        <w:spacing w:after="0" w:line="240" w:lineRule="auto"/>
+        <w:rPr>
+          <w:rFonts w:ascii="Times New Roman" w:hAnsi="Times New Roman" w:cs="Times New Roman"/>
+          <w:b/>
+          <w:bCs/>
+        </w:rPr>
+      </w:pPr>
+    </w:p>
+    <w:p>
+      <w:pPr>
+        <w:spacing w:after="0" w:line="240" w:lineRule="auto"/>
+        <w:rPr>
+          <w:rFonts w:ascii="Times New Roman" w:hAnsi="Times New Roman" w:cs="Times New Roman"/>
+          <w:b/>
+          <w:bCs/>
+        </w:rPr>
+      </w:pPr>
+      <w:r>
+        <w:rPr>
+          <w:rFonts w:ascii="Times New Roman" w:hAnsi="Times New Roman" w:cs="Times New Roman"/>
+          <w:b/>
+          <w:bCs/>
+        </w:rPr>
+        <w:t>Governance &amp; Decision Rights</w:t>
+      </w:r>
+      <w:r>
+        <w:rPr>
+          <w:rFonts w:ascii="Times New Roman" w:hAnsi="Times New Roman" w:cs="Times New Roman"/>
+          <w:b/>
+          <w:bCs/>
+        </w:rPr>
+        <w:t>:</w:t>
+      </w:r>
+    </w:p>
+    <w:p>
+      <w:pPr>
+        <w:spacing w:after="0" w:line="240" w:lineRule="auto"/>
+        <w:rPr>
+          <w:rFonts w:ascii="Times New Roman" w:hAnsi="Times New Roman" w:cs="Times New Roman"/>
+        </w:rPr>
+      </w:pPr>
+      <w:r>
+        <w:rPr>
+          <w:rFonts w:ascii="Times New Roman" w:hAnsi="Times New Roman" w:cs="Times New Roman"/>
+        </w:rPr>
+        <w:t xml:space="preserve">The project will follow a clear governance structure to ensure accountability and alignment with organizational priorities. The Vice President of </w:t>
+      </w:r>
+      <w:proofErr w:type="spellStart"/>
+      <w:r>
+        <w:rPr>
+          <w:rFonts w:ascii="Times New Roman" w:hAnsi="Times New Roman" w:cs="Times New Roman"/>
+        </w:rPr>
+        <w:t>Kiczan</w:t>
+      </w:r>
+      <w:proofErr w:type="spellEnd"/>
+      <w:r>
+        <w:rPr>
+          <w:rFonts w:ascii="Times New Roman" w:hAnsi="Times New Roman" w:cs="Times New Roman"/>
+        </w:rPr>
+        <w:t xml:space="preserve"> Manufacturing will serve as the project sponsor and has the authority to approve or deny any scope changes. The Project Liaison will oversee all technical decisions, with input from the project team as needed. Weekly or bi-weekly </w:t>
+      </w:r>
+      <w:r>
+        <w:rPr>
+          <w:rFonts w:ascii="Times New Roman" w:hAnsi="Times New Roman" w:cs="Times New Roman"/>
+        </w:rPr>
+        <w:lastRenderedPageBreak/>
+        <w:t>demonstrations will be conducted to review progress, validate functionality, and gather feedback from stakeholders. Any requested changes will be documented, logged, and evaluated for impact on schedule and scope before approval.</w:t>
+      </w:r>
+    </w:p>
+    <w:p>
+      <w:pPr>
+        <w:spacing w:after="0" w:line="240" w:lineRule="auto"/>
+        <w:rPr>
+          <w:rFonts w:ascii="Times New Roman" w:hAnsi="Times New Roman" w:cs="Times New Roman"/>
+          <w:b/>
+          <w:bCs/>
+        </w:rPr>
+      </w:pPr>
+    </w:p>
+    <w:p>
+      <w:pPr>
+        <w:spacing w:after="0" w:line="240" w:lineRule="auto"/>
+        <w:rPr>
+          <w:rFonts w:ascii="Times New Roman" w:hAnsi="Times New Roman" w:cs="Times New Roman"/>
+          <w:b/>
+          <w:bCs/>
+        </w:rPr>
+      </w:pPr>
+      <w:r>
+        <w:rPr>
+          <w:rFonts w:ascii="Times New Roman" w:hAnsi="Times New Roman" w:cs="Times New Roman"/>
+          <w:b/>
+          <w:bCs/>
+        </w:rPr>
+        <w:t>Deliverables &amp; Gates</w:t>
+      </w:r>
+      <w:r>
+        <w:rPr>
+          <w:rFonts w:ascii="Times New Roman" w:hAnsi="Times New Roman" w:cs="Times New Roman"/>
+          <w:b/>
+          <w:bCs/>
+        </w:rPr>
+        <w:t>:</w:t>
+      </w:r>
+    </w:p>
+    <w:p>
+      <w:pPr>
+        <w:spacing w:after="0" w:line="240" w:lineRule="auto"/>
+        <w:rPr>
+          <w:rFonts w:ascii="Times New Roman" w:hAnsi="Times New Roman" w:cs="Times New Roman"/>
+        </w:rPr>
+      </w:pPr>
+      <w:r>
+        <w:rPr>
+          <w:rFonts w:ascii="Times New Roman" w:hAnsi="Times New Roman" w:cs="Times New Roman"/>
+        </w:rPr>
+        <w:t>Project delivery will be structured into</w:t>
+      </w:r>
+      <w:r>
+        <w:rPr>
+          <w:rFonts w:ascii="Times New Roman" w:hAnsi="Times New Roman" w:cs="Times New Roman"/>
+        </w:rPr>
+        <w:t xml:space="preserve"> the following</w:t>
+      </w:r>
+      <w:r>
+        <w:rPr>
+          <w:rFonts w:ascii="Times New Roman" w:hAnsi="Times New Roman" w:cs="Times New Roman"/>
+        </w:rPr>
+        <w:t xml:space="preserve"> phases with defined gates:</w:t>
+      </w:r>
+    </w:p>
+    <w:p>
+      <w:pPr>
+        <w:numPr>
+          <w:ilvl w:val="0"/>
+          <w:numId w:val="1"/>
+        </w:numPr>
+        <w:spacing w:after="0" w:line="240" w:lineRule="auto"/>
+        <w:rPr>
+          <w:rFonts w:ascii="Times New Roman" w:hAnsi="Times New Roman" w:cs="Times New Roman"/>
+        </w:rPr>
+      </w:pPr>
+      <w:r>
+        <w:rPr>
+          <w:rFonts w:ascii="Times New Roman" w:hAnsi="Times New Roman" w:cs="Times New Roman"/>
+        </w:rPr>
+        <w:t>Gate 1: Development of the database model, migration of existing data, and CRUD functionality for one department.</w:t>
+      </w:r>
+    </w:p>
+    <w:p>
+      <w:pPr>
+        <w:numPr>
+          <w:ilvl w:val="0"/>
+          <w:numId w:val="1"/>
+        </w:numPr>
+        <w:spacing w:after="0" w:line="240" w:lineRule="auto"/>
+        <w:rPr>
+          <w:rFonts w:ascii="Times New Roman" w:hAnsi="Times New Roman" w:cs="Times New Roman"/>
+        </w:rPr>
+      </w:pPr>
+      <w:r>
+        <w:rPr>
+          <w:rFonts w:ascii="Times New Roman" w:hAnsi="Times New Roman" w:cs="Times New Roman"/>
+        </w:rPr>
+        <w:t>Gate 2: Implementation of advanced search and filtering features, report generation, and rollout across all four departments.</w:t>
+      </w:r>
+    </w:p>
+    <w:p>
+      <w:pPr>
+        <w:numPr>
+          <w:ilvl w:val="0"/>
+          <w:numId w:val="1"/>
+        </w:numPr>
+        <w:spacing w:after="0" w:line="240" w:lineRule="auto"/>
+        <w:rPr>
+          <w:rFonts w:ascii="Times New Roman" w:hAnsi="Times New Roman" w:cs="Times New Roman"/>
+        </w:rPr>
+      </w:pPr>
+      <w:r>
+        <w:rPr>
+          <w:rFonts w:ascii="Times New Roman" w:hAnsi="Times New Roman" w:cs="Times New Roman"/>
+        </w:rPr>
+        <w:t xml:space="preserve">Gate 3: System hardening, including database backup and auditing, as well as development of </w:t>
+      </w:r>
+      <w:r>
+        <w:rPr>
+          <w:rFonts w:ascii="Times New Roman" w:hAnsi="Times New Roman" w:cs="Times New Roman"/>
+        </w:rPr>
+        <w:t xml:space="preserve">simple </w:t>
+      </w:r>
+      <w:r>
+        <w:rPr>
+          <w:rFonts w:ascii="Times New Roman" w:hAnsi="Times New Roman" w:cs="Times New Roman"/>
+        </w:rPr>
+        <w:t xml:space="preserve">training materials </w:t>
+      </w:r>
+      <w:r>
+        <w:rPr>
+          <w:rFonts w:ascii="Times New Roman" w:hAnsi="Times New Roman" w:cs="Times New Roman"/>
+        </w:rPr>
+        <w:t>such</w:t>
+      </w:r>
+      <w:r>
+        <w:rPr>
+          <w:rFonts w:ascii="Times New Roman" w:hAnsi="Times New Roman" w:cs="Times New Roman"/>
+        </w:rPr>
+        <w:t xml:space="preserve"> a</w:t>
+      </w:r>
+      <w:r>
+        <w:rPr>
+          <w:rFonts w:ascii="Times New Roman" w:hAnsi="Times New Roman" w:cs="Times New Roman"/>
+        </w:rPr>
+        <w:t>s</w:t>
+      </w:r>
+      <w:r>
+        <w:rPr>
+          <w:rFonts w:ascii="Times New Roman" w:hAnsi="Times New Roman" w:cs="Times New Roman"/>
+        </w:rPr>
+        <w:t xml:space="preserve"> </w:t>
+      </w:r>
+      <w:r>
+        <w:rPr>
+          <w:rFonts w:ascii="Times New Roman" w:hAnsi="Times New Roman" w:cs="Times New Roman"/>
+        </w:rPr>
+        <w:t>a user guide</w:t>
+      </w:r>
+      <w:r>
+        <w:rPr>
+          <w:rFonts w:ascii="Times New Roman" w:hAnsi="Times New Roman" w:cs="Times New Roman"/>
+        </w:rPr>
+        <w:t xml:space="preserve"> for long-term system use.</w:t>
+      </w:r>
+    </w:p>
+    <w:p>
+      <w:pPr>
+        <w:spacing w:after="0" w:line="240" w:lineRule="auto"/>
+        <w:rPr>
+          <w:rFonts w:ascii="Times New Roman" w:hAnsi="Times New Roman" w:cs="Times New Roman"/>
+        </w:rPr>
+      </w:pPr>
+      <w:r>
+        <w:rPr>
+          <w:rFonts w:ascii="Times New Roman" w:hAnsi="Times New Roman" w:cs="Times New Roman"/>
+        </w:rPr>
+        <w:t xml:space="preserve">Progress through each gate </w:t>
+      </w:r>
+      <w:r>
+        <w:rPr>
+          <w:rFonts w:ascii="Times New Roman" w:hAnsi="Times New Roman" w:cs="Times New Roman"/>
+        </w:rPr>
+        <w:t>is</w:t>
+      </w:r>
+      <w:r>
+        <w:rPr>
+          <w:rFonts w:ascii="Times New Roman" w:hAnsi="Times New Roman" w:cs="Times New Roman"/>
+        </w:rPr>
+        <w:t xml:space="preserve"> subject to sponsor approval to ensure the system meets requirements and remains aligned with business needs.</w:t>
+      </w:r>
+    </w:p>
+    <w:p>
+      <w:pPr>
+        <w:spacing w:after="0" w:line="240" w:lineRule="auto"/>
+        <w:rPr>
+          <w:rFonts w:ascii="Times New Roman" w:hAnsi="Times New Roman" w:cs="Times New Roman"/>
+          <w:b/>
+          <w:bCs/>
+        </w:rPr>
+      </w:pPr>
+    </w:p>
+    <w:p>
+      <w:pPr>
+        <w:spacing w:after="0" w:line="240" w:lineRule="auto"/>
+        <w:rPr>
+          <w:rFonts w:ascii="Times New Roman" w:hAnsi="Times New Roman" w:cs="Times New Roman"/>
+          <w:b/>
+          <w:bCs/>
+        </w:rPr>
+      </w:pPr>
+    </w:p>
+    <w:p>
+      <w:pPr>
+        <w:spacing w:after="0" w:line="240" w:lineRule="auto"/>
+        <w:rPr>
+          <w:rFonts w:ascii="Times New Roman" w:hAnsi="Times New Roman" w:cs="Times New Roman"/>
+          <w:b/>
+          <w:bCs/>
+        </w:rPr>
+      </w:pPr>
+      <w:r>
+        <w:rPr>
+          <w:rFonts w:ascii="Times New Roman" w:hAnsi="Times New Roman" w:cs="Times New Roman"/>
+          <w:b/>
+          <w:bCs/>
+        </w:rPr>
+        <w:t>Assumptions &amp; Budget Rational</w:t>
+      </w:r>
+      <w:r>
+        <w:rPr>
+          <w:rFonts w:ascii="Times New Roman" w:hAnsi="Times New Roman" w:cs="Times New Roman"/>
+          <w:b/>
+          <w:bCs/>
+        </w:rPr>
+        <w:t>ization:</w:t>
+      </w:r>
+    </w:p>
+    <w:p>
+      <w:pPr>
+        <w:spacing w:after="0" w:line="240" w:lineRule="auto"/>
+        <w:rPr>
+          <w:rFonts w:ascii="Times New Roman" w:hAnsi="Times New Roman" w:cs="Times New Roman"/>
+        </w:rPr>
+      </w:pPr>
+      <w:r>
+        <w:rPr>
+          <w:rFonts w:ascii="Times New Roman" w:hAnsi="Times New Roman" w:cs="Times New Roman"/>
+        </w:rPr>
+        <w:t xml:space="preserve">The project </w:t>
+      </w:r>
+      <w:r>
+        <w:rPr>
+          <w:rFonts w:ascii="Times New Roman" w:hAnsi="Times New Roman" w:cs="Times New Roman"/>
+        </w:rPr>
+        <w:t>assumes</w:t>
+      </w:r>
+      <w:r>
+        <w:rPr>
+          <w:rFonts w:ascii="Times New Roman" w:hAnsi="Times New Roman" w:cs="Times New Roman"/>
+        </w:rPr>
+        <w:t xml:space="preserve"> that all necessary hardware and infrastructure are already in place, including four Windows terminals and an onsite Windows Server capable of hosting the MySQL database. It is further assumed that all required software tools (MySQL Community Edition, Visual Studio Community, and Windows Forms .NET framework) are available at no cost. Because of these conditions, the project </w:t>
+      </w:r>
+      <w:r>
+        <w:rPr>
+          <w:rFonts w:ascii="Times New Roman" w:hAnsi="Times New Roman" w:cs="Times New Roman"/>
+        </w:rPr>
+        <w:t xml:space="preserve">is set to </w:t>
+      </w:r>
+      <w:r>
+        <w:rPr>
+          <w:rFonts w:ascii="Times New Roman" w:hAnsi="Times New Roman" w:cs="Times New Roman"/>
+        </w:rPr>
+        <w:t xml:space="preserve">operate with a budget of $0, relying exclusively on free </w:t>
+      </w:r>
+      <w:proofErr w:type="gramStart"/>
+      <w:r>
+        <w:rPr>
+          <w:rFonts w:ascii="Times New Roman" w:hAnsi="Times New Roman" w:cs="Times New Roman"/>
+        </w:rPr>
+        <w:t>open source</w:t>
+      </w:r>
+      <w:proofErr w:type="gramEnd"/>
+      <w:r>
+        <w:rPr>
+          <w:rFonts w:ascii="Times New Roman" w:hAnsi="Times New Roman" w:cs="Times New Roman"/>
+        </w:rPr>
+        <w:t xml:space="preserve"> </w:t>
+      </w:r>
+      <w:r>
+        <w:rPr>
+          <w:rFonts w:ascii="Times New Roman" w:hAnsi="Times New Roman" w:cs="Times New Roman"/>
+        </w:rPr>
+        <w:t>resources and existing company hardware. No additional licenses, third-party libraries, or new hires are</w:t>
+      </w:r>
+      <w:r>
+        <w:rPr>
+          <w:rFonts w:ascii="Times New Roman" w:hAnsi="Times New Roman" w:cs="Times New Roman"/>
+        </w:rPr>
+        <w:t xml:space="preserve"> required</w:t>
+      </w:r>
+      <w:r>
+        <w:rPr>
+          <w:rFonts w:ascii="Times New Roman" w:hAnsi="Times New Roman" w:cs="Times New Roman"/>
+        </w:rPr>
+        <w:t>.</w:t>
+      </w:r>
+    </w:p>
+    <w:p>
+      <w:pPr>
+        <w:spacing w:after="0" w:line="240" w:lineRule="auto"/>
+        <w:rPr>
+          <w:rFonts w:ascii="Times New Roman" w:hAnsi="Times New Roman" w:cs="Times New Roman"/>
+          <w:b/>
+          <w:bCs/>
+        </w:rPr>
+      </w:pPr>
+    </w:p>
+    <w:p>
+      <w:pPr>
+        <w:spacing w:after="0" w:line="240" w:lineRule="auto"/>
+        <w:rPr>
+          <w:rFonts w:ascii="Times New Roman" w:hAnsi="Times New Roman" w:cs="Times New Roman"/>
+          <w:b/>
+          <w:bCs/>
+        </w:rPr>
+      </w:pPr>
+      <w:r>
+        <w:rPr>
+          <w:rFonts w:ascii="Times New Roman" w:hAnsi="Times New Roman" w:cs="Times New Roman"/>
+          <w:b/>
+          <w:bCs/>
+        </w:rPr>
+        <w:t>Stakeholders</w:t>
+      </w:r>
+    </w:p>
+    <w:p>
+      <w:pPr>
+        <w:spacing w:after="0" w:line="240" w:lineRule="auto"/>
+        <w:rPr>
+          <w:rFonts w:ascii="Times New Roman" w:hAnsi="Times New Roman" w:cs="Times New Roman"/>
+        </w:rPr>
+      </w:pPr>
+      <w:r>
+        <w:rPr>
+          <w:rFonts w:ascii="Times New Roman" w:hAnsi="Times New Roman" w:cs="Times New Roman"/>
+        </w:rPr>
+        <w:t xml:space="preserve">The following stakeholders have been identified </w:t>
+      </w:r>
+      <w:r>
+        <w:rPr>
+          <w:rFonts w:ascii="Times New Roman" w:hAnsi="Times New Roman" w:cs="Times New Roman"/>
+        </w:rPr>
+        <w:t>relative to</w:t>
+      </w:r>
+      <w:r>
+        <w:rPr>
+          <w:rFonts w:ascii="Times New Roman" w:hAnsi="Times New Roman" w:cs="Times New Roman"/>
+        </w:rPr>
+        <w:t xml:space="preserve"> the project:</w:t>
+      </w:r>
+    </w:p>
+    <w:p>
+      <w:pPr>
+        <w:numPr>
+          <w:ilvl w:val="0"/>
+          <w:numId w:val="2"/>
+        </w:numPr>
+        <w:spacing w:after="0" w:line="240" w:lineRule="auto"/>
+        <w:rPr>
+          <w:rFonts w:ascii="Times New Roman" w:hAnsi="Times New Roman" w:cs="Times New Roman"/>
+        </w:rPr>
+      </w:pPr>
+      <w:r>
+        <w:rPr>
+          <w:rFonts w:ascii="Times New Roman" w:hAnsi="Times New Roman" w:cs="Times New Roman"/>
+        </w:rPr>
+        <w:t>Vice President (Sponsor): Provides project approval and scope oversight.</w:t>
+      </w:r>
+    </w:p>
+    <w:p>
+      <w:pPr>
+        <w:numPr>
+          <w:ilvl w:val="0"/>
+          <w:numId w:val="2"/>
+        </w:numPr>
+        <w:spacing w:after="0" w:line="240" w:lineRule="auto"/>
+        <w:rPr>
+          <w:rFonts w:ascii="Times New Roman" w:hAnsi="Times New Roman" w:cs="Times New Roman"/>
+        </w:rPr>
+      </w:pPr>
+      <w:r>
+        <w:rPr>
+          <w:rFonts w:ascii="Times New Roman" w:hAnsi="Times New Roman" w:cs="Times New Roman"/>
+        </w:rPr>
+        <w:t>Department Managers (Primary Users): Responsible for entering and querying work order data at their respective terminals.</w:t>
+      </w:r>
+    </w:p>
+    <w:p>
+      <w:pPr>
+        <w:numPr>
+          <w:ilvl w:val="0"/>
+          <w:numId w:val="2"/>
+        </w:numPr>
+        <w:spacing w:after="0" w:line="240" w:lineRule="auto"/>
+        <w:rPr>
+          <w:rFonts w:ascii="Times New Roman" w:hAnsi="Times New Roman" w:cs="Times New Roman"/>
+        </w:rPr>
+      </w:pPr>
+      <w:r>
+        <w:rPr>
+          <w:rFonts w:ascii="Times New Roman" w:hAnsi="Times New Roman" w:cs="Times New Roman"/>
+        </w:rPr>
+        <w:t>Shop Operators (Indirect Users): Data originators whose work order activities are tracked in the system.</w:t>
+      </w:r>
+    </w:p>
+    <w:p>
+      <w:pPr>
+        <w:numPr>
+          <w:ilvl w:val="0"/>
+          <w:numId w:val="2"/>
+        </w:numPr>
+        <w:spacing w:after="0" w:line="240" w:lineRule="auto"/>
+        <w:rPr>
+          <w:rFonts w:ascii="Times New Roman" w:hAnsi="Times New Roman" w:cs="Times New Roman"/>
+        </w:rPr>
+      </w:pPr>
+      <w:r>
+        <w:rPr>
+          <w:rFonts w:ascii="Times New Roman" w:hAnsi="Times New Roman" w:cs="Times New Roman"/>
+        </w:rPr>
+        <w:t>IT Staff: Provides support for system deployment, database backup, and security policy enforcement.</w:t>
+      </w:r>
+    </w:p>
+    <w:p>
+      <w:pPr>
+        <w:numPr>
+          <w:ilvl w:val="0"/>
+          <w:numId w:val="2"/>
+        </w:numPr>
+        <w:spacing w:after="0" w:line="240" w:lineRule="auto"/>
+        <w:rPr>
+          <w:rFonts w:ascii="Times New Roman" w:hAnsi="Times New Roman" w:cs="Times New Roman"/>
+        </w:rPr>
+      </w:pPr>
+      <w:r>
+        <w:rPr>
+          <w:rFonts w:ascii="Times New Roman" w:hAnsi="Times New Roman" w:cs="Times New Roman"/>
+        </w:rPr>
+        <w:t>Project Team: Responsible for design, development, testing, and delivery of the system.</w:t>
+      </w:r>
+    </w:p>
+    <w:p>
+      <w:pPr>
+        <w:spacing w:after="0" w:line="240" w:lineRule="auto"/>
+        <w:rPr>
+          <w:rFonts w:ascii="Times New Roman" w:hAnsi="Times New Roman" w:cs="Times New Roman"/>
         </w:rPr>
       </w:pPr>
     </w:p>
@@ -621,6 +1156,7 @@
         <w:rPr>
           <w:rFonts w:ascii="Times New Roman" w:hAnsi="Times New Roman" w:cs="Times New Roman"/>
         </w:rPr>
+        <w:lastRenderedPageBreak/>
         <w:tab/>
         <w:t>Daniel Puharic</w:t>
       </w:r>
@@ -726,6 +1262,315 @@
     </w:sectPr>
   </w:body>
 </w:document>
+</file>
+
+<file path=word/numbering.xml><?xml version="1.0" encoding="utf-8"?>
+<w:numbering xmlns:wpc="http://schemas.microsoft.com/office/word/2010/wordprocessingCanvas" xmlns:cx="http://schemas.microsoft.com/office/drawing/2014/chartex" xmlns:cx1="http://schemas.microsoft.com/office/drawing/2015/9/8/chartex" xmlns:cx2="http://schemas.microsoft.com/office/drawing/2015/10/21/chartex" xmlns:cx3="http://schemas.microsoft.com/office/drawing/2016/5/9/chartex" xmlns:cx4="http://schemas.microsoft.com/office/drawing/2016/5/10/chartex" xmlns:cx5="http://schemas.microsoft.com/office/drawing/2016/5/11/chartex" xmlns:cx6="http://schemas.microsoft.com/office/drawing/2016/5/12/chartex" xmlns:cx7="http://schemas.microsoft.com/office/drawing/2016/5/13/chartex" xmlns:cx8="http://schemas.microsoft.com/office/drawing/2016/5/14/chartex" xmlns:mc="http://schemas.openxmlformats.org/markup-compatibility/2006" xmlns:aink="http://schemas.microsoft.com/office/drawing/2016/ink" xmlns:am3d="http://schemas.microsoft.com/office/drawing/2017/model3d" xmlns:o="urn:schemas-microsoft-com:office:office" xmlns:oel="http://schemas.microsoft.com/office/2019/extlst" xmlns:r="http://schemas.openxmlformats.org/officeDocument/2006/relationships" xmlns:m="http://schemas.openxmlformats.org/officeDocument/2006/math" xmlns:v="urn:schemas-microsoft-com:vml" xmlns:wp14="http://schemas.microsoft.com/office/word/2010/wordprocessingDrawing" xmlns:wp="http://schemas.openxmlformats.org/drawingml/2006/wordprocessingDrawing" xmlns:w10="urn:schemas-microsoft-com:office:word" xmlns:w="http://schemas.openxmlformats.org/wordprocessingml/2006/main" xmlns:w14="http://schemas.microsoft.com/office/word/2010/wordml" xmlns:w15="http://schemas.microsoft.com/office/word/2012/wordml" xmlns:w16cex="http://schemas.microsoft.com/office/word/2018/wordml/cex" xmlns:w16cid="http://schemas.microsoft.com/office/word/2016/wordml/cid" xmlns:w16="http://schemas.microsoft.com/office/word/2018/wordml" xmlns:w16du="http://schemas.microsoft.com/office/word/2023/wordml/word16du" xmlns:w16sdtdh="http://schemas.microsoft.com/office/word/2020/wordml/sdtdatahash" xmlns:w16sdtfl="http://schemas.microsoft.com/office/word/2024/wordml/sdtformatlock" xmlns:w16se="http://schemas.microsoft.com/office/word/2015/wordml/symex" xmlns:wpg="http://schemas.microsoft.com/office/word/2010/wordprocessingGroup" xmlns:wpi="http://schemas.microsoft.com/office/word/2010/wordprocessingInk" xmlns:wne="http://schemas.microsoft.com/office/word/2006/wordml" xmlns:wps="http://schemas.microsoft.com/office/word/2010/wordprocessingShape" mc:Ignorable="w14 w15 w16se w16cid w16 w16cex w16sdtdh w16sdtfl w16du wp14">
+  <w:abstractNum w:abstractNumId="0" w15:restartNumberingAfterBreak="0">
+    <w:nsid w:val="5B19263E"/>
+    <w:multiLevelType w:val="multilevel"/>
+    <w:tmpl w:val="A8B6D42A"/>
+    <w:lvl w:ilvl="0">
+      <w:start w:val="1"/>
+      <w:numFmt w:val="bullet"/>
+      <w:lvlText w:val=""/>
+      <w:lvlJc w:val="left"/>
+      <w:pPr>
+        <w:tabs>
+          <w:tab w:val="num" w:pos="720"/>
+        </w:tabs>
+        <w:ind w:left="720" w:hanging="360"/>
+      </w:pPr>
+      <w:rPr>
+        <w:rFonts w:ascii="Symbol" w:hAnsi="Symbol" w:hint="default"/>
+        <w:sz w:val="20"/>
+      </w:rPr>
+    </w:lvl>
+    <w:lvl w:ilvl="1" w:tentative="1">
+      <w:start w:val="1"/>
+      <w:numFmt w:val="bullet"/>
+      <w:lvlText w:val="o"/>
+      <w:lvlJc w:val="left"/>
+      <w:pPr>
+        <w:tabs>
+          <w:tab w:val="num" w:pos="1440"/>
+        </w:tabs>
+        <w:ind w:left="1440" w:hanging="360"/>
+      </w:pPr>
+      <w:rPr>
+        <w:rFonts w:ascii="Courier New" w:hAnsi="Courier New" w:hint="default"/>
+        <w:sz w:val="20"/>
+      </w:rPr>
+    </w:lvl>
+    <w:lvl w:ilvl="2" w:tentative="1">
+      <w:start w:val="1"/>
+      <w:numFmt w:val="bullet"/>
+      <w:lvlText w:val=""/>
+      <w:lvlJc w:val="left"/>
+      <w:pPr>
+        <w:tabs>
+          <w:tab w:val="num" w:pos="2160"/>
+        </w:tabs>
+        <w:ind w:left="2160" w:hanging="360"/>
+      </w:pPr>
+      <w:rPr>
+        <w:rFonts w:ascii="Wingdings" w:hAnsi="Wingdings" w:hint="default"/>
+        <w:sz w:val="20"/>
+      </w:rPr>
+    </w:lvl>
+    <w:lvl w:ilvl="3" w:tentative="1">
+      <w:start w:val="1"/>
+      <w:numFmt w:val="bullet"/>
+      <w:lvlText w:val=""/>
+      <w:lvlJc w:val="left"/>
+      <w:pPr>
+        <w:tabs>
+          <w:tab w:val="num" w:pos="2880"/>
+        </w:tabs>
+        <w:ind w:left="2880" w:hanging="360"/>
+      </w:pPr>
+      <w:rPr>
+        <w:rFonts w:ascii="Wingdings" w:hAnsi="Wingdings" w:hint="default"/>
+        <w:sz w:val="20"/>
+      </w:rPr>
+    </w:lvl>
+    <w:lvl w:ilvl="4" w:tentative="1">
+      <w:start w:val="1"/>
+      <w:numFmt w:val="bullet"/>
+      <w:lvlText w:val=""/>
+      <w:lvlJc w:val="left"/>
+      <w:pPr>
+        <w:tabs>
+          <w:tab w:val="num" w:pos="3600"/>
+        </w:tabs>
+        <w:ind w:left="3600" w:hanging="360"/>
+      </w:pPr>
+      <w:rPr>
+        <w:rFonts w:ascii="Wingdings" w:hAnsi="Wingdings" w:hint="default"/>
+        <w:sz w:val="20"/>
+      </w:rPr>
+    </w:lvl>
+    <w:lvl w:ilvl="5" w:tentative="1">
+      <w:start w:val="1"/>
+      <w:numFmt w:val="bullet"/>
+      <w:lvlText w:val=""/>
+      <w:lvlJc w:val="left"/>
+      <w:pPr>
+        <w:tabs>
+          <w:tab w:val="num" w:pos="4320"/>
+        </w:tabs>
+        <w:ind w:left="4320" w:hanging="360"/>
+      </w:pPr>
+      <w:rPr>
+        <w:rFonts w:ascii="Wingdings" w:hAnsi="Wingdings" w:hint="default"/>
+        <w:sz w:val="20"/>
+      </w:rPr>
+    </w:lvl>
+    <w:lvl w:ilvl="6" w:tentative="1">
+      <w:start w:val="1"/>
+      <w:numFmt w:val="bullet"/>
+      <w:lvlText w:val=""/>
+      <w:lvlJc w:val="left"/>
+      <w:pPr>
+        <w:tabs>
+          <w:tab w:val="num" w:pos="5040"/>
+        </w:tabs>
+        <w:ind w:left="5040" w:hanging="360"/>
+      </w:pPr>
+      <w:rPr>
+        <w:rFonts w:ascii="Wingdings" w:hAnsi="Wingdings" w:hint="default"/>
+        <w:sz w:val="20"/>
+      </w:rPr>
+    </w:lvl>
+    <w:lvl w:ilvl="7" w:tentative="1">
+      <w:start w:val="1"/>
+      <w:numFmt w:val="bullet"/>
+      <w:lvlText w:val=""/>
+      <w:lvlJc w:val="left"/>
+      <w:pPr>
+        <w:tabs>
+          <w:tab w:val="num" w:pos="5760"/>
+        </w:tabs>
+        <w:ind w:left="5760" w:hanging="360"/>
+      </w:pPr>
+      <w:rPr>
+        <w:rFonts w:ascii="Wingdings" w:hAnsi="Wingdings" w:hint="default"/>
+        <w:sz w:val="20"/>
+      </w:rPr>
+    </w:lvl>
+    <w:lvl w:ilvl="8" w:tentative="1">
+      <w:start w:val="1"/>
+      <w:numFmt w:val="bullet"/>
+      <w:lvlText w:val=""/>
+      <w:lvlJc w:val="left"/>
+      <w:pPr>
+        <w:tabs>
+          <w:tab w:val="num" w:pos="6480"/>
+        </w:tabs>
+        <w:ind w:left="6480" w:hanging="360"/>
+      </w:pPr>
+      <w:rPr>
+        <w:rFonts w:ascii="Wingdings" w:hAnsi="Wingdings" w:hint="default"/>
+        <w:sz w:val="20"/>
+      </w:rPr>
+    </w:lvl>
+  </w:abstractNum>
+  <w:abstractNum w:abstractNumId="1" w15:restartNumberingAfterBreak="0">
+    <w:nsid w:val="7AAD0697"/>
+    <w:multiLevelType w:val="multilevel"/>
+    <w:tmpl w:val="E294FDDC"/>
+    <w:lvl w:ilvl="0">
+      <w:start w:val="1"/>
+      <w:numFmt w:val="bullet"/>
+      <w:lvlText w:val=""/>
+      <w:lvlJc w:val="left"/>
+      <w:pPr>
+        <w:tabs>
+          <w:tab w:val="num" w:pos="720"/>
+        </w:tabs>
+        <w:ind w:left="720" w:hanging="360"/>
+      </w:pPr>
+      <w:rPr>
+        <w:rFonts w:ascii="Symbol" w:hAnsi="Symbol" w:hint="default"/>
+        <w:sz w:val="20"/>
+      </w:rPr>
+    </w:lvl>
+    <w:lvl w:ilvl="1" w:tentative="1">
+      <w:start w:val="1"/>
+      <w:numFmt w:val="bullet"/>
+      <w:lvlText w:val="o"/>
+      <w:lvlJc w:val="left"/>
+      <w:pPr>
+        <w:tabs>
+          <w:tab w:val="num" w:pos="1440"/>
+        </w:tabs>
+        <w:ind w:left="1440" w:hanging="360"/>
+      </w:pPr>
+      <w:rPr>
+        <w:rFonts w:ascii="Courier New" w:hAnsi="Courier New" w:hint="default"/>
+        <w:sz w:val="20"/>
+      </w:rPr>
+    </w:lvl>
+    <w:lvl w:ilvl="2" w:tentative="1">
+      <w:start w:val="1"/>
+      <w:numFmt w:val="bullet"/>
+      <w:lvlText w:val=""/>
+      <w:lvlJc w:val="left"/>
+      <w:pPr>
+        <w:tabs>
+          <w:tab w:val="num" w:pos="2160"/>
+        </w:tabs>
+        <w:ind w:left="2160" w:hanging="360"/>
+      </w:pPr>
+      <w:rPr>
+        <w:rFonts w:ascii="Wingdings" w:hAnsi="Wingdings" w:hint="default"/>
+        <w:sz w:val="20"/>
+      </w:rPr>
+    </w:lvl>
+    <w:lvl w:ilvl="3" w:tentative="1">
+      <w:start w:val="1"/>
+      <w:numFmt w:val="bullet"/>
+      <w:lvlText w:val=""/>
+      <w:lvlJc w:val="left"/>
+      <w:pPr>
+        <w:tabs>
+          <w:tab w:val="num" w:pos="2880"/>
+        </w:tabs>
+        <w:ind w:left="2880" w:hanging="360"/>
+      </w:pPr>
+      <w:rPr>
+        <w:rFonts w:ascii="Wingdings" w:hAnsi="Wingdings" w:hint="default"/>
+        <w:sz w:val="20"/>
+      </w:rPr>
+    </w:lvl>
+    <w:lvl w:ilvl="4" w:tentative="1">
+      <w:start w:val="1"/>
+      <w:numFmt w:val="bullet"/>
+      <w:lvlText w:val=""/>
+      <w:lvlJc w:val="left"/>
+      <w:pPr>
+        <w:tabs>
+          <w:tab w:val="num" w:pos="3600"/>
+        </w:tabs>
+        <w:ind w:left="3600" w:hanging="360"/>
+      </w:pPr>
+      <w:rPr>
+        <w:rFonts w:ascii="Wingdings" w:hAnsi="Wingdings" w:hint="default"/>
+        <w:sz w:val="20"/>
+      </w:rPr>
+    </w:lvl>
+    <w:lvl w:ilvl="5" w:tentative="1">
+      <w:start w:val="1"/>
+      <w:numFmt w:val="bullet"/>
+      <w:lvlText w:val=""/>
+      <w:lvlJc w:val="left"/>
+      <w:pPr>
+        <w:tabs>
+          <w:tab w:val="num" w:pos="4320"/>
+        </w:tabs>
+        <w:ind w:left="4320" w:hanging="360"/>
+      </w:pPr>
+      <w:rPr>
+        <w:rFonts w:ascii="Wingdings" w:hAnsi="Wingdings" w:hint="default"/>
+        <w:sz w:val="20"/>
+      </w:rPr>
+    </w:lvl>
+    <w:lvl w:ilvl="6" w:tentative="1">
+      <w:start w:val="1"/>
+      <w:numFmt w:val="bullet"/>
+      <w:lvlText w:val=""/>
+      <w:lvlJc w:val="left"/>
+      <w:pPr>
+        <w:tabs>
+          <w:tab w:val="num" w:pos="5040"/>
+        </w:tabs>
+        <w:ind w:left="5040" w:hanging="360"/>
+      </w:pPr>
+      <w:rPr>
+        <w:rFonts w:ascii="Wingdings" w:hAnsi="Wingdings" w:hint="default"/>
+        <w:sz w:val="20"/>
+      </w:rPr>
+    </w:lvl>
+    <w:lvl w:ilvl="7" w:tentative="1">
+      <w:start w:val="1"/>
+      <w:numFmt w:val="bullet"/>
+      <w:lvlText w:val=""/>
+      <w:lvlJc w:val="left"/>
+      <w:pPr>
+        <w:tabs>
+          <w:tab w:val="num" w:pos="5760"/>
+        </w:tabs>
+        <w:ind w:left="5760" w:hanging="360"/>
+      </w:pPr>
+      <w:rPr>
+        <w:rFonts w:ascii="Wingdings" w:hAnsi="Wingdings" w:hint="default"/>
+        <w:sz w:val="20"/>
+      </w:rPr>
+    </w:lvl>
+    <w:lvl w:ilvl="8" w:tentative="1">
+      <w:start w:val="1"/>
+      <w:numFmt w:val="bullet"/>
+      <w:lvlText w:val=""/>
+      <w:lvlJc w:val="left"/>
+      <w:pPr>
+        <w:tabs>
+          <w:tab w:val="num" w:pos="6480"/>
+        </w:tabs>
+        <w:ind w:left="6480" w:hanging="360"/>
+      </w:pPr>
+      <w:rPr>
+        <w:rFonts w:ascii="Wingdings" w:hAnsi="Wingdings" w:hint="default"/>
+        <w:sz w:val="20"/>
+      </w:rPr>
+    </w:lvl>
+  </w:abstractNum>
+  <w:num w:numId="1" w16cid:durableId="104930611">
+    <w:abstractNumId w:val="0"/>
+  </w:num>
+  <w:num w:numId="2" w16cid:durableId="1224297660">
+    <w:abstractNumId w:val="1"/>
+  </w:num>
+</w:numbering>
 </file>
 
 <file path=word/styles.xml><?xml version="1.0" encoding="utf-8"?>

</xml_diff>

<commit_message>
Added updates to charter and scope documents
Add stakeholders and classifications to charter document. Changed sales to shipping in organizational structure in scope document.
</commit_message>
<xml_diff>
--- a/TEAM_2_CHARTER.docx
+++ b/TEAM_2_CHARTER.docx
@@ -162,30 +162,184 @@
         <w:rPr>
           <w:rFonts w:ascii="Times New Roman" w:hAnsi="Times New Roman" w:cs="Times New Roman"/>
         </w:rPr>
-        <w:t xml:space="preserve"> interface created with Microsoft Forms, and data will be transported and interacted with utilizing a back end programmed in C#. The project will help current managers at </w:t>
-      </w:r>
-      <w:proofErr w:type="spellStart"/>
-      <w:r>
-        <w:rPr>
-          <w:rFonts w:ascii="Times New Roman" w:hAnsi="Times New Roman" w:cs="Times New Roman"/>
-        </w:rPr>
-        <w:t>Kiczan</w:t>
-      </w:r>
-      <w:proofErr w:type="spellEnd"/>
-      <w:r>
-        <w:rPr>
-          <w:rFonts w:ascii="Times New Roman" w:hAnsi="Times New Roman" w:cs="Times New Roman"/>
-        </w:rPr>
-        <w:t xml:space="preserve"> Manufacturing to identify if work orders are currently in process, inspect job volume through date ranges, operator, and department, and identify if work orders are on schedule or </w:t>
-      </w:r>
-      <w:proofErr w:type="gramStart"/>
-      <w:r>
-        <w:rPr>
-          <w:rFonts w:ascii="Times New Roman" w:hAnsi="Times New Roman" w:cs="Times New Roman"/>
-        </w:rPr>
-        <w:t>behind</w:t>
-      </w:r>
-      <w:proofErr w:type="gramEnd"/>
+        <w:t xml:space="preserve"> interface created with Microsoft Forms, and data will be transported and interacted with utilizing a back end programmed in C#. The project will help current managers at Kiczan Manufacturing to identify if work orders are currently in process, inspect job volume through date ranges, operator, and department, and identify if work orders are on schedule or behind.</w:t>
+      </w:r>
+      <w:r>
+        <w:rPr>
+          <w:rFonts w:ascii="Times New Roman" w:hAnsi="Times New Roman" w:cs="Times New Roman"/>
+        </w:rPr>
+        <w:t xml:space="preserve"> Critical success factors will be met when user story requirements are completed, allowing users to easily navigate through the user interface to query, input, delete, and edit data stored within the database as needed. </w:t>
+      </w:r>
+    </w:p>
+    <w:p>
+      <w:pPr>
+        <w:spacing w:after="0" w:line="240" w:lineRule="auto"/>
+        <w:rPr>
+          <w:rFonts w:ascii="Times New Roman" w:hAnsi="Times New Roman" w:cs="Times New Roman"/>
+          <w:b/>
+          <w:bCs/>
+        </w:rPr>
+      </w:pPr>
+    </w:p>
+    <w:p>
+      <w:pPr>
+        <w:spacing w:after="0" w:line="240" w:lineRule="auto"/>
+        <w:rPr>
+          <w:rFonts w:ascii="Times New Roman" w:hAnsi="Times New Roman" w:cs="Times New Roman"/>
+          <w:b/>
+          <w:bCs/>
+        </w:rPr>
+      </w:pPr>
+      <w:r>
+        <w:rPr>
+          <w:rFonts w:ascii="Times New Roman" w:hAnsi="Times New Roman" w:cs="Times New Roman"/>
+          <w:b/>
+          <w:bCs/>
+        </w:rPr>
+        <w:t>Anticipated Completion:</w:t>
+      </w:r>
+    </w:p>
+    <w:p>
+      <w:pPr>
+        <w:spacing w:after="0" w:line="240" w:lineRule="auto"/>
+        <w:rPr>
+          <w:rFonts w:ascii="Times New Roman" w:hAnsi="Times New Roman" w:cs="Times New Roman"/>
+        </w:rPr>
+      </w:pPr>
+      <w:r>
+        <w:rPr>
+          <w:rFonts w:ascii="Times New Roman" w:hAnsi="Times New Roman" w:cs="Times New Roman"/>
+          <w:b/>
+          <w:bCs/>
+        </w:rPr>
+        <w:tab/>
+      </w:r>
+      <w:r>
+        <w:rPr>
+          <w:rFonts w:ascii="Times New Roman" w:hAnsi="Times New Roman" w:cs="Times New Roman"/>
+        </w:rPr>
+        <w:t xml:space="preserve">The currently anticipated completion date of a fully planned, implemented, and deployed information system solution is early May of 2026. </w:t>
+      </w:r>
+    </w:p>
+    <w:p>
+      <w:pPr>
+        <w:spacing w:after="0" w:line="240" w:lineRule="auto"/>
+        <w:rPr>
+          <w:rFonts w:ascii="Times New Roman" w:hAnsi="Times New Roman" w:cs="Times New Roman"/>
+          <w:b/>
+          <w:bCs/>
+        </w:rPr>
+      </w:pPr>
+    </w:p>
+    <w:p>
+      <w:pPr>
+        <w:spacing w:after="0" w:line="240" w:lineRule="auto"/>
+        <w:rPr>
+          <w:rFonts w:ascii="Times New Roman" w:hAnsi="Times New Roman" w:cs="Times New Roman"/>
+          <w:b/>
+          <w:bCs/>
+        </w:rPr>
+      </w:pPr>
+      <w:r>
+        <w:rPr>
+          <w:rFonts w:ascii="Times New Roman" w:hAnsi="Times New Roman" w:cs="Times New Roman"/>
+          <w:b/>
+          <w:bCs/>
+        </w:rPr>
+        <w:t>Approved Budgets:</w:t>
+      </w:r>
+    </w:p>
+    <w:p>
+      <w:pPr>
+        <w:spacing w:after="0" w:line="240" w:lineRule="auto"/>
+        <w:rPr>
+          <w:rFonts w:ascii="Times New Roman" w:hAnsi="Times New Roman" w:cs="Times New Roman"/>
+        </w:rPr>
+      </w:pPr>
+      <w:r>
+        <w:rPr>
+          <w:rFonts w:ascii="Times New Roman" w:hAnsi="Times New Roman" w:cs="Times New Roman"/>
+          <w:b/>
+          <w:bCs/>
+        </w:rPr>
+        <w:tab/>
+      </w:r>
+      <w:r>
+        <w:rPr>
+          <w:rFonts w:ascii="Times New Roman" w:hAnsi="Times New Roman" w:cs="Times New Roman"/>
+        </w:rPr>
+        <w:t>Because the information system will be developed using free resources and existing hardware can be used to host required software for the technology stack, the budget for the project is zero dollars and has no cost.</w:t>
+      </w:r>
+    </w:p>
+    <w:p>
+      <w:pPr>
+        <w:spacing w:after="0" w:line="240" w:lineRule="auto"/>
+        <w:rPr>
+          <w:rFonts w:ascii="Times New Roman" w:hAnsi="Times New Roman" w:cs="Times New Roman"/>
+        </w:rPr>
+      </w:pPr>
+    </w:p>
+    <w:p>
+      <w:pPr>
+        <w:spacing w:after="0" w:line="240" w:lineRule="auto"/>
+        <w:rPr>
+          <w:rFonts w:ascii="Times New Roman" w:hAnsi="Times New Roman" w:cs="Times New Roman"/>
+          <w:b/>
+          <w:bCs/>
+        </w:rPr>
+      </w:pPr>
+      <w:r>
+        <w:rPr>
+          <w:rFonts w:ascii="Times New Roman" w:hAnsi="Times New Roman" w:cs="Times New Roman"/>
+          <w:b/>
+          <w:bCs/>
+        </w:rPr>
+        <w:t>Hardware Requirements:</w:t>
+      </w:r>
+    </w:p>
+    <w:p>
+      <w:pPr>
+        <w:spacing w:after="0" w:line="240" w:lineRule="auto"/>
+        <w:rPr>
+          <w:rFonts w:ascii="Times New Roman" w:hAnsi="Times New Roman" w:cs="Times New Roman"/>
+        </w:rPr>
+      </w:pPr>
+      <w:r>
+        <w:rPr>
+          <w:rFonts w:ascii="Times New Roman" w:hAnsi="Times New Roman" w:cs="Times New Roman"/>
+        </w:rPr>
+        <w:t>The front-end will be a Windows Forms Application (.NET Framework), deployed to four Windows terminals</w:t>
+      </w:r>
+      <w:r>
+        <w:rPr>
+          <w:rFonts w:ascii="Times New Roman" w:hAnsi="Times New Roman" w:cs="Times New Roman"/>
+        </w:rPr>
+        <w:t xml:space="preserve"> representing the departments</w:t>
+      </w:r>
+      <w:r>
+        <w:rPr>
+          <w:rFonts w:ascii="Times New Roman" w:hAnsi="Times New Roman" w:cs="Times New Roman"/>
+        </w:rPr>
+        <w:t>, with a backend in C#, and a database in</w:t>
+      </w:r>
+      <w:r>
+        <w:rPr>
+          <w:rFonts w:ascii="Times New Roman" w:hAnsi="Times New Roman" w:cs="Times New Roman"/>
+        </w:rPr>
+        <w:t xml:space="preserve"> MySQL</w:t>
+      </w:r>
+      <w:r>
+        <w:rPr>
+          <w:rFonts w:ascii="Times New Roman" w:hAnsi="Times New Roman" w:cs="Times New Roman"/>
+        </w:rPr>
+        <w:t xml:space="preserve"> to be installed on a Windows</w:t>
+      </w:r>
+      <w:r>
+        <w:rPr>
+          <w:rFonts w:ascii="Times New Roman" w:hAnsi="Times New Roman" w:cs="Times New Roman"/>
+        </w:rPr>
+        <w:t xml:space="preserve"> Server OS already onsite</w:t>
+      </w:r>
       <w:r>
         <w:rPr>
           <w:rFonts w:ascii="Times New Roman" w:hAnsi="Times New Roman" w:cs="Times New Roman"/>
@@ -196,188 +350,6 @@
         <w:rPr>
           <w:rFonts w:ascii="Times New Roman" w:hAnsi="Times New Roman" w:cs="Times New Roman"/>
         </w:rPr>
-        <w:t xml:space="preserve"> Critical success factors will be met when user story requirements are completed, allowing users to easily navigate through the user interface to query, input, delete, and edit data stored within the database as needed. </w:t>
-      </w:r>
-    </w:p>
-    <w:p>
-      <w:pPr>
-        <w:spacing w:after="0" w:line="240" w:lineRule="auto"/>
-        <w:rPr>
-          <w:rFonts w:ascii="Times New Roman" w:hAnsi="Times New Roman" w:cs="Times New Roman"/>
-          <w:b/>
-          <w:bCs/>
-        </w:rPr>
-      </w:pPr>
-    </w:p>
-    <w:p>
-      <w:pPr>
-        <w:spacing w:after="0" w:line="240" w:lineRule="auto"/>
-        <w:rPr>
-          <w:rFonts w:ascii="Times New Roman" w:hAnsi="Times New Roman" w:cs="Times New Roman"/>
-          <w:b/>
-          <w:bCs/>
-        </w:rPr>
-      </w:pPr>
-      <w:r>
-        <w:rPr>
-          <w:rFonts w:ascii="Times New Roman" w:hAnsi="Times New Roman" w:cs="Times New Roman"/>
-          <w:b/>
-          <w:bCs/>
-        </w:rPr>
-        <w:t>Anticipated Completion:</w:t>
-      </w:r>
-    </w:p>
-    <w:p>
-      <w:pPr>
-        <w:spacing w:after="0" w:line="240" w:lineRule="auto"/>
-        <w:rPr>
-          <w:rFonts w:ascii="Times New Roman" w:hAnsi="Times New Roman" w:cs="Times New Roman"/>
-        </w:rPr>
-      </w:pPr>
-      <w:r>
-        <w:rPr>
-          <w:rFonts w:ascii="Times New Roman" w:hAnsi="Times New Roman" w:cs="Times New Roman"/>
-          <w:b/>
-          <w:bCs/>
-        </w:rPr>
-        <w:tab/>
-      </w:r>
-      <w:r>
-        <w:rPr>
-          <w:rFonts w:ascii="Times New Roman" w:hAnsi="Times New Roman" w:cs="Times New Roman"/>
-        </w:rPr>
-        <w:t xml:space="preserve">The currently anticipated completion date of a fully planned, implemented, and deployed information system solution is early May of 2026. </w:t>
-      </w:r>
-    </w:p>
-    <w:p>
-      <w:pPr>
-        <w:spacing w:after="0" w:line="240" w:lineRule="auto"/>
-        <w:rPr>
-          <w:rFonts w:ascii="Times New Roman" w:hAnsi="Times New Roman" w:cs="Times New Roman"/>
-          <w:b/>
-          <w:bCs/>
-        </w:rPr>
-      </w:pPr>
-    </w:p>
-    <w:p>
-      <w:pPr>
-        <w:spacing w:after="0" w:line="240" w:lineRule="auto"/>
-        <w:rPr>
-          <w:rFonts w:ascii="Times New Roman" w:hAnsi="Times New Roman" w:cs="Times New Roman"/>
-          <w:b/>
-          <w:bCs/>
-        </w:rPr>
-      </w:pPr>
-      <w:r>
-        <w:rPr>
-          <w:rFonts w:ascii="Times New Roman" w:hAnsi="Times New Roman" w:cs="Times New Roman"/>
-          <w:b/>
-          <w:bCs/>
-        </w:rPr>
-        <w:t>Approved Budgets:</w:t>
-      </w:r>
-    </w:p>
-    <w:p>
-      <w:pPr>
-        <w:spacing w:after="0" w:line="240" w:lineRule="auto"/>
-        <w:rPr>
-          <w:rFonts w:ascii="Times New Roman" w:hAnsi="Times New Roman" w:cs="Times New Roman"/>
-        </w:rPr>
-      </w:pPr>
-      <w:r>
-        <w:rPr>
-          <w:rFonts w:ascii="Times New Roman" w:hAnsi="Times New Roman" w:cs="Times New Roman"/>
-          <w:b/>
-          <w:bCs/>
-        </w:rPr>
-        <w:tab/>
-      </w:r>
-      <w:r>
-        <w:rPr>
-          <w:rFonts w:ascii="Times New Roman" w:hAnsi="Times New Roman" w:cs="Times New Roman"/>
-        </w:rPr>
-        <w:t>Because the information system will be developed using free resources and existing hardware can be used to host required software for the technology stack, the budget for the project is zero dollars and has no cost.</w:t>
-      </w:r>
-    </w:p>
-    <w:p>
-      <w:pPr>
-        <w:spacing w:after="0" w:line="240" w:lineRule="auto"/>
-        <w:rPr>
-          <w:rFonts w:ascii="Times New Roman" w:hAnsi="Times New Roman" w:cs="Times New Roman"/>
-        </w:rPr>
-      </w:pPr>
-    </w:p>
-    <w:p>
-      <w:pPr>
-        <w:spacing w:after="0" w:line="240" w:lineRule="auto"/>
-        <w:rPr>
-          <w:rFonts w:ascii="Times New Roman" w:hAnsi="Times New Roman" w:cs="Times New Roman"/>
-          <w:b/>
-          <w:bCs/>
-        </w:rPr>
-      </w:pPr>
-      <w:r>
-        <w:rPr>
-          <w:rFonts w:ascii="Times New Roman" w:hAnsi="Times New Roman" w:cs="Times New Roman"/>
-          <w:b/>
-          <w:bCs/>
-        </w:rPr>
-        <w:t>Hardware Requirements:</w:t>
-      </w:r>
-    </w:p>
-    <w:p>
-      <w:pPr>
-        <w:spacing w:after="0" w:line="240" w:lineRule="auto"/>
-        <w:rPr>
-          <w:rFonts w:ascii="Times New Roman" w:hAnsi="Times New Roman" w:cs="Times New Roman"/>
-        </w:rPr>
-      </w:pPr>
-      <w:r>
-        <w:rPr>
-          <w:rFonts w:ascii="Times New Roman" w:hAnsi="Times New Roman" w:cs="Times New Roman"/>
-        </w:rPr>
-        <w:t>The front-end will be a Windows Forms Application (.NET Framework), deployed to four Windows terminals</w:t>
-      </w:r>
-      <w:r>
-        <w:rPr>
-          <w:rFonts w:ascii="Times New Roman" w:hAnsi="Times New Roman" w:cs="Times New Roman"/>
-        </w:rPr>
-        <w:t xml:space="preserve"> representing the departments</w:t>
-      </w:r>
-      <w:r>
-        <w:rPr>
-          <w:rFonts w:ascii="Times New Roman" w:hAnsi="Times New Roman" w:cs="Times New Roman"/>
-        </w:rPr>
-        <w:t>, with a backend in C#, and a database in</w:t>
-      </w:r>
-      <w:r>
-        <w:rPr>
-          <w:rFonts w:ascii="Times New Roman" w:hAnsi="Times New Roman" w:cs="Times New Roman"/>
-        </w:rPr>
-        <w:t xml:space="preserve"> MySQL</w:t>
-      </w:r>
-      <w:r>
-        <w:rPr>
-          <w:rFonts w:ascii="Times New Roman" w:hAnsi="Times New Roman" w:cs="Times New Roman"/>
-        </w:rPr>
-        <w:t xml:space="preserve"> to be installed on a Windows</w:t>
-      </w:r>
-      <w:r>
-        <w:rPr>
-          <w:rFonts w:ascii="Times New Roman" w:hAnsi="Times New Roman" w:cs="Times New Roman"/>
-        </w:rPr>
-        <w:t xml:space="preserve"> Server OS already onsite</w:t>
-      </w:r>
-      <w:r>
-        <w:rPr>
-          <w:rFonts w:ascii="Times New Roman" w:hAnsi="Times New Roman" w:cs="Times New Roman"/>
-        </w:rPr>
-        <w:t>.</w:t>
-      </w:r>
-      <w:r>
-        <w:rPr>
-          <w:rFonts w:ascii="Times New Roman" w:hAnsi="Times New Roman" w:cs="Times New Roman"/>
-        </w:rPr>
         <w:t xml:space="preserve"> </w:t>
       </w:r>
     </w:p>
@@ -488,21 +460,7 @@
         <w:rPr>
           <w:rFonts w:ascii="Times New Roman" w:hAnsi="Times New Roman" w:cs="Times New Roman"/>
         </w:rPr>
-        <w:t xml:space="preserve">The project will follow a clear governance structure to ensure accountability and alignment with organizational priorities. The Vice President of </w:t>
-      </w:r>
-      <w:proofErr w:type="spellStart"/>
-      <w:r>
-        <w:rPr>
-          <w:rFonts w:ascii="Times New Roman" w:hAnsi="Times New Roman" w:cs="Times New Roman"/>
-        </w:rPr>
-        <w:t>Kiczan</w:t>
-      </w:r>
-      <w:proofErr w:type="spellEnd"/>
-      <w:r>
-        <w:rPr>
-          <w:rFonts w:ascii="Times New Roman" w:hAnsi="Times New Roman" w:cs="Times New Roman"/>
-        </w:rPr>
-        <w:t xml:space="preserve"> Manufacturing will serve as the project sponsor and has the authority to approve or deny any scope changes. The Project Liaison will oversee all technical decisions, with input from the project team as needed. Weekly or bi-weekly </w:t>
+        <w:t xml:space="preserve">The project will follow a clear governance structure to ensure accountability and alignment with organizational priorities. The Vice President of Kiczan Manufacturing will serve as the project sponsor and has the authority to approve or deny any scope changes. The Project Liaison will oversee all technical decisions, with input from the project team as needed. Weekly or bi-weekly </w:t>
       </w:r>
       <w:r>
         <w:rPr>
@@ -773,19 +731,11 @@
         </w:rPr>
         <w:t xml:space="preserve">operate with a budget of $0, relying exclusively on free </w:t>
       </w:r>
-      <w:proofErr w:type="gramStart"/>
-      <w:r>
-        <w:rPr>
-          <w:rFonts w:ascii="Times New Roman" w:hAnsi="Times New Roman" w:cs="Times New Roman"/>
-        </w:rPr>
-        <w:t>open source</w:t>
-      </w:r>
-      <w:proofErr w:type="gramEnd"/>
-      <w:r>
-        <w:rPr>
-          <w:rFonts w:ascii="Times New Roman" w:hAnsi="Times New Roman" w:cs="Times New Roman"/>
-        </w:rPr>
-        <w:t xml:space="preserve"> </w:t>
+      <w:r>
+        <w:rPr>
+          <w:rFonts w:ascii="Times New Roman" w:hAnsi="Times New Roman" w:cs="Times New Roman"/>
+        </w:rPr>
+        <w:t xml:space="preserve">open source </w:t>
       </w:r>
       <w:r>
         <w:rPr>
@@ -1110,21 +1060,19 @@
         <w:rPr>
           <w:rFonts w:ascii="Times New Roman" w:hAnsi="Times New Roman" w:cs="Times New Roman"/>
         </w:rPr>
-        <w:t xml:space="preserve">Bud Bradely (VP of </w:t>
-      </w:r>
-      <w:proofErr w:type="spellStart"/>
-      <w:r>
-        <w:rPr>
-          <w:rFonts w:ascii="Times New Roman" w:hAnsi="Times New Roman" w:cs="Times New Roman"/>
-        </w:rPr>
-        <w:t>Kizcan</w:t>
-      </w:r>
-      <w:proofErr w:type="spellEnd"/>
-      <w:r>
-        <w:rPr>
-          <w:rFonts w:ascii="Times New Roman" w:hAnsi="Times New Roman" w:cs="Times New Roman"/>
-        </w:rPr>
-        <w:t xml:space="preserve"> Manufacturing</w:t>
+        <w:t>Bud Bradl</w:t>
+      </w:r>
+      <w:r>
+        <w:rPr>
+          <w:rFonts w:ascii="Times New Roman" w:hAnsi="Times New Roman" w:cs="Times New Roman"/>
+        </w:rPr>
+        <w:t>e</w:t>
+      </w:r>
+      <w:r>
+        <w:rPr>
+          <w:rFonts w:ascii="Times New Roman" w:hAnsi="Times New Roman" w:cs="Times New Roman"/>
+        </w:rPr>
+        <w:t>y (VP of Kizcan Manufacturing</w:t>
       </w:r>
       <w:r>
         <w:rPr>
@@ -1148,6 +1096,12 @@
         <w:tab/>
         <w:t>Daniel Puharic</w:t>
       </w:r>
+      <w:r>
+        <w:rPr>
+          <w:rFonts w:ascii="Times New Roman" w:hAnsi="Times New Roman" w:cs="Times New Roman"/>
+        </w:rPr>
+        <w:t xml:space="preserve"> (Project Team)</w:t>
+      </w:r>
     </w:p>
     <w:p>
       <w:pPr>
@@ -1163,6 +1117,12 @@
         <w:tab/>
         <w:t>Elian Garcia</w:t>
       </w:r>
+      <w:r>
+        <w:rPr>
+          <w:rFonts w:ascii="Times New Roman" w:hAnsi="Times New Roman" w:cs="Times New Roman"/>
+        </w:rPr>
+        <w:t xml:space="preserve"> (Project Team)</w:t>
+      </w:r>
     </w:p>
     <w:p>
       <w:pPr>
@@ -1184,6 +1144,12 @@
         </w:rPr>
         <w:t>r</w:t>
       </w:r>
+      <w:r>
+        <w:rPr>
+          <w:rFonts w:ascii="Times New Roman" w:hAnsi="Times New Roman" w:cs="Times New Roman"/>
+        </w:rPr>
+        <w:t xml:space="preserve"> (Project Team)</w:t>
+      </w:r>
     </w:p>
     <w:p>
       <w:pPr>
@@ -1198,6 +1164,123 @@
         </w:rPr>
         <w:tab/>
         <w:t>Josh Stanczyk</w:t>
+      </w:r>
+      <w:r>
+        <w:rPr>
+          <w:rFonts w:ascii="Times New Roman" w:hAnsi="Times New Roman" w:cs="Times New Roman"/>
+        </w:rPr>
+        <w:t xml:space="preserve"> (Project Team)</w:t>
+      </w:r>
+    </w:p>
+    <w:p>
+      <w:pPr>
+        <w:spacing w:after="0" w:line="240" w:lineRule="auto"/>
+        <w:rPr>
+          <w:rFonts w:ascii="Times New Roman" w:hAnsi="Times New Roman" w:cs="Times New Roman"/>
+        </w:rPr>
+      </w:pPr>
+      <w:r>
+        <w:rPr>
+          <w:rFonts w:ascii="Times New Roman" w:hAnsi="Times New Roman" w:cs="Times New Roman"/>
+        </w:rPr>
+        <w:tab/>
+        <w:t>Bill Margie (Machine Shop</w:t>
+      </w:r>
+      <w:r>
+        <w:rPr>
+          <w:rFonts w:ascii="Times New Roman" w:hAnsi="Times New Roman" w:cs="Times New Roman"/>
+        </w:rPr>
+        <w:t xml:space="preserve"> Department Manager</w:t>
+      </w:r>
+      <w:r>
+        <w:rPr>
+          <w:rFonts w:ascii="Times New Roman" w:hAnsi="Times New Roman" w:cs="Times New Roman"/>
+        </w:rPr>
+        <w:t>)</w:t>
+      </w:r>
+    </w:p>
+    <w:p>
+      <w:pPr>
+        <w:spacing w:after="0" w:line="240" w:lineRule="auto"/>
+        <w:rPr>
+          <w:rFonts w:ascii="Times New Roman" w:hAnsi="Times New Roman" w:cs="Times New Roman"/>
+        </w:rPr>
+      </w:pPr>
+      <w:r>
+        <w:rPr>
+          <w:rFonts w:ascii="Times New Roman" w:hAnsi="Times New Roman" w:cs="Times New Roman"/>
+        </w:rPr>
+        <w:tab/>
+        <w:t>Brandon Copeland (Laser Operator)</w:t>
+      </w:r>
+    </w:p>
+    <w:p>
+      <w:pPr>
+        <w:spacing w:after="0" w:line="240" w:lineRule="auto"/>
+        <w:rPr>
+          <w:rFonts w:ascii="Times New Roman" w:hAnsi="Times New Roman" w:cs="Times New Roman"/>
+        </w:rPr>
+      </w:pPr>
+      <w:r>
+        <w:rPr>
+          <w:rFonts w:ascii="Times New Roman" w:hAnsi="Times New Roman" w:cs="Times New Roman"/>
+        </w:rPr>
+        <w:tab/>
+        <w:t>Matt Snyder (Water Jet Operator)</w:t>
+      </w:r>
+    </w:p>
+    <w:p>
+      <w:pPr>
+        <w:spacing w:after="0" w:line="240" w:lineRule="auto"/>
+        <w:rPr>
+          <w:rFonts w:ascii="Times New Roman" w:hAnsi="Times New Roman" w:cs="Times New Roman"/>
+        </w:rPr>
+      </w:pPr>
+      <w:r>
+        <w:rPr>
+          <w:rFonts w:ascii="Times New Roman" w:hAnsi="Times New Roman" w:cs="Times New Roman"/>
+        </w:rPr>
+        <w:tab/>
+        <w:t>Jennifer Briggs (</w:t>
+      </w:r>
+      <w:r>
+        <w:rPr>
+          <w:rFonts w:ascii="Times New Roman" w:hAnsi="Times New Roman" w:cs="Times New Roman"/>
+        </w:rPr>
+        <w:t>Shipping Department</w:t>
+      </w:r>
+      <w:r>
+        <w:rPr>
+          <w:rFonts w:ascii="Times New Roman" w:hAnsi="Times New Roman" w:cs="Times New Roman"/>
+        </w:rPr>
+        <w:t xml:space="preserve"> Manager)</w:t>
+      </w:r>
+    </w:p>
+    <w:p>
+      <w:pPr>
+        <w:spacing w:after="0" w:line="240" w:lineRule="auto"/>
+        <w:rPr>
+          <w:rFonts w:ascii="Times New Roman" w:hAnsi="Times New Roman" w:cs="Times New Roman"/>
+        </w:rPr>
+      </w:pPr>
+      <w:r>
+        <w:rPr>
+          <w:rFonts w:ascii="Times New Roman" w:hAnsi="Times New Roman" w:cs="Times New Roman"/>
+        </w:rPr>
+        <w:tab/>
+        <w:t xml:space="preserve">George Dearth (Quality Control </w:t>
+      </w:r>
+      <w:r>
+        <w:rPr>
+          <w:rFonts w:ascii="Times New Roman" w:hAnsi="Times New Roman" w:cs="Times New Roman"/>
+        </w:rPr>
+        <w:t xml:space="preserve">Department </w:t>
+      </w:r>
+      <w:r>
+        <w:rPr>
+          <w:rFonts w:ascii="Times New Roman" w:hAnsi="Times New Roman" w:cs="Times New Roman"/>
+        </w:rPr>
+        <w:t>Manager)</w:t>
       </w:r>
     </w:p>
     <w:p>

</xml_diff>

<commit_message>
Minor format changes to charter
Minor format changes to charter.
</commit_message>
<xml_diff>
--- a/TEAM_2_CHARTER.docx
+++ b/TEAM_2_CHARTER.docx
@@ -162,7 +162,35 @@
         <w:rPr>
           <w:rFonts w:ascii="Times New Roman" w:hAnsi="Times New Roman" w:cs="Times New Roman"/>
         </w:rPr>
-        <w:t xml:space="preserve"> interface created with Microsoft Forms, and data will be transported and interacted with utilizing a back end programmed in C#. The project will help current managers at Kiczan Manufacturing to identify if work orders are currently in process, inspect job volume through date ranges, operator, and department, and identify if work orders are on schedule or behind.</w:t>
+        <w:t xml:space="preserve"> interface created with Microsoft Forms, and data will be transported and interacted with utilizing a back end programmed in C#. The project will help current managers at </w:t>
+      </w:r>
+      <w:proofErr w:type="spellStart"/>
+      <w:r>
+        <w:rPr>
+          <w:rFonts w:ascii="Times New Roman" w:hAnsi="Times New Roman" w:cs="Times New Roman"/>
+        </w:rPr>
+        <w:t>Kiczan</w:t>
+      </w:r>
+      <w:proofErr w:type="spellEnd"/>
+      <w:r>
+        <w:rPr>
+          <w:rFonts w:ascii="Times New Roman" w:hAnsi="Times New Roman" w:cs="Times New Roman"/>
+        </w:rPr>
+        <w:t xml:space="preserve"> Manufacturing to identify if work orders are currently in process, inspect job volume through date ranges, operator, and department, and identify if work orders are on schedule or </w:t>
+      </w:r>
+      <w:proofErr w:type="gramStart"/>
+      <w:r>
+        <w:rPr>
+          <w:rFonts w:ascii="Times New Roman" w:hAnsi="Times New Roman" w:cs="Times New Roman"/>
+        </w:rPr>
+        <w:t>behind</w:t>
+      </w:r>
+      <w:proofErr w:type="gramEnd"/>
+      <w:r>
+        <w:rPr>
+          <w:rFonts w:ascii="Times New Roman" w:hAnsi="Times New Roman" w:cs="Times New Roman"/>
+        </w:rPr>
+        <w:t>.</w:t>
       </w:r>
       <w:r>
         <w:rPr>
@@ -460,7 +488,21 @@
         <w:rPr>
           <w:rFonts w:ascii="Times New Roman" w:hAnsi="Times New Roman" w:cs="Times New Roman"/>
         </w:rPr>
-        <w:t xml:space="preserve">The project will follow a clear governance structure to ensure accountability and alignment with organizational priorities. The Vice President of Kiczan Manufacturing will serve as the project sponsor and has the authority to approve or deny any scope changes. The Project Liaison will oversee all technical decisions, with input from the project team as needed. Weekly or bi-weekly </w:t>
+        <w:t xml:space="preserve">The project will follow a clear governance structure to ensure accountability and alignment with organizational priorities. The Vice President of </w:t>
+      </w:r>
+      <w:proofErr w:type="spellStart"/>
+      <w:r>
+        <w:rPr>
+          <w:rFonts w:ascii="Times New Roman" w:hAnsi="Times New Roman" w:cs="Times New Roman"/>
+        </w:rPr>
+        <w:t>Kiczan</w:t>
+      </w:r>
+      <w:proofErr w:type="spellEnd"/>
+      <w:r>
+        <w:rPr>
+          <w:rFonts w:ascii="Times New Roman" w:hAnsi="Times New Roman" w:cs="Times New Roman"/>
+        </w:rPr>
+        <w:t xml:space="preserve"> Manufacturing will serve as the project sponsor and has the authority to approve or deny any scope changes. The Project Liaison will oversee all technical decisions, with input from the project team as needed. Weekly or bi-weekly </w:t>
       </w:r>
       <w:r>
         <w:rPr>
@@ -731,11 +773,19 @@
         </w:rPr>
         <w:t xml:space="preserve">operate with a budget of $0, relying exclusively on free </w:t>
       </w:r>
-      <w:r>
-        <w:rPr>
-          <w:rFonts w:ascii="Times New Roman" w:hAnsi="Times New Roman" w:cs="Times New Roman"/>
-        </w:rPr>
-        <w:t xml:space="preserve">open source </w:t>
+      <w:proofErr w:type="gramStart"/>
+      <w:r>
+        <w:rPr>
+          <w:rFonts w:ascii="Times New Roman" w:hAnsi="Times New Roman" w:cs="Times New Roman"/>
+        </w:rPr>
+        <w:t>open source</w:t>
+      </w:r>
+      <w:proofErr w:type="gramEnd"/>
+      <w:r>
+        <w:rPr>
+          <w:rFonts w:ascii="Times New Roman" w:hAnsi="Times New Roman" w:cs="Times New Roman"/>
+        </w:rPr>
+        <w:t xml:space="preserve"> </w:t>
       </w:r>
       <w:r>
         <w:rPr>
@@ -927,12 +977,103 @@
           <w:bCs/>
         </w:rPr>
       </w:pPr>
-      <w:r>
-        <w:rPr>
-          <w:rFonts w:ascii="Times New Roman" w:hAnsi="Times New Roman" w:cs="Times New Roman"/>
-          <w:b/>
-          <w:bCs/>
-        </w:rPr>
+    </w:p>
+    <w:p>
+      <w:pPr>
+        <w:spacing w:after="0" w:line="240" w:lineRule="auto"/>
+        <w:rPr>
+          <w:rFonts w:ascii="Times New Roman" w:hAnsi="Times New Roman" w:cs="Times New Roman"/>
+          <w:b/>
+          <w:bCs/>
+        </w:rPr>
+      </w:pPr>
+    </w:p>
+    <w:p>
+      <w:pPr>
+        <w:spacing w:after="0" w:line="240" w:lineRule="auto"/>
+        <w:rPr>
+          <w:rFonts w:ascii="Times New Roman" w:hAnsi="Times New Roman" w:cs="Times New Roman"/>
+          <w:b/>
+          <w:bCs/>
+        </w:rPr>
+      </w:pPr>
+    </w:p>
+    <w:p>
+      <w:pPr>
+        <w:spacing w:after="0" w:line="240" w:lineRule="auto"/>
+        <w:rPr>
+          <w:rFonts w:ascii="Times New Roman" w:hAnsi="Times New Roman" w:cs="Times New Roman"/>
+          <w:b/>
+          <w:bCs/>
+        </w:rPr>
+      </w:pPr>
+    </w:p>
+    <w:p>
+      <w:pPr>
+        <w:spacing w:after="0" w:line="240" w:lineRule="auto"/>
+        <w:rPr>
+          <w:rFonts w:ascii="Times New Roman" w:hAnsi="Times New Roman" w:cs="Times New Roman"/>
+          <w:b/>
+          <w:bCs/>
+        </w:rPr>
+      </w:pPr>
+    </w:p>
+    <w:p>
+      <w:pPr>
+        <w:spacing w:after="0" w:line="240" w:lineRule="auto"/>
+        <w:rPr>
+          <w:rFonts w:ascii="Times New Roman" w:hAnsi="Times New Roman" w:cs="Times New Roman"/>
+          <w:b/>
+          <w:bCs/>
+        </w:rPr>
+      </w:pPr>
+    </w:p>
+    <w:p>
+      <w:pPr>
+        <w:spacing w:after="0" w:line="240" w:lineRule="auto"/>
+        <w:rPr>
+          <w:rFonts w:ascii="Times New Roman" w:hAnsi="Times New Roman" w:cs="Times New Roman"/>
+          <w:b/>
+          <w:bCs/>
+        </w:rPr>
+      </w:pPr>
+    </w:p>
+    <w:p>
+      <w:pPr>
+        <w:spacing w:after="0" w:line="240" w:lineRule="auto"/>
+        <w:rPr>
+          <w:rFonts w:ascii="Times New Roman" w:hAnsi="Times New Roman" w:cs="Times New Roman"/>
+          <w:b/>
+          <w:bCs/>
+        </w:rPr>
+      </w:pPr>
+    </w:p>
+    <w:p>
+      <w:pPr>
+        <w:spacing w:after="0" w:line="240" w:lineRule="auto"/>
+        <w:rPr>
+          <w:rFonts w:ascii="Times New Roman" w:hAnsi="Times New Roman" w:cs="Times New Roman"/>
+          <w:b/>
+          <w:bCs/>
+        </w:rPr>
+      </w:pPr>
+    </w:p>
+    <w:p>
+      <w:pPr>
+        <w:spacing w:after="0" w:line="240" w:lineRule="auto"/>
+        <w:rPr>
+          <w:rFonts w:ascii="Times New Roman" w:hAnsi="Times New Roman" w:cs="Times New Roman"/>
+          <w:b/>
+          <w:bCs/>
+        </w:rPr>
+      </w:pPr>
+      <w:r>
+        <w:rPr>
+          <w:rFonts w:ascii="Times New Roman" w:hAnsi="Times New Roman" w:cs="Times New Roman"/>
+          <w:b/>
+          <w:bCs/>
+        </w:rPr>
+        <w:lastRenderedPageBreak/>
         <w:t>Project Team:</w:t>
       </w:r>
     </w:p>
@@ -1072,7 +1213,21 @@
         <w:rPr>
           <w:rFonts w:ascii="Times New Roman" w:hAnsi="Times New Roman" w:cs="Times New Roman"/>
         </w:rPr>
-        <w:t>y (VP of Kizcan Manufacturing</w:t>
+        <w:t xml:space="preserve">y (VP of </w:t>
+      </w:r>
+      <w:proofErr w:type="spellStart"/>
+      <w:r>
+        <w:rPr>
+          <w:rFonts w:ascii="Times New Roman" w:hAnsi="Times New Roman" w:cs="Times New Roman"/>
+        </w:rPr>
+        <w:t>Kizcan</w:t>
+      </w:r>
+      <w:proofErr w:type="spellEnd"/>
+      <w:r>
+        <w:rPr>
+          <w:rFonts w:ascii="Times New Roman" w:hAnsi="Times New Roman" w:cs="Times New Roman"/>
+        </w:rPr>
+        <w:t xml:space="preserve"> Manufacturing</w:t>
       </w:r>
       <w:r>
         <w:rPr>
@@ -1092,7 +1247,6 @@
         <w:rPr>
           <w:rFonts w:ascii="Times New Roman" w:hAnsi="Times New Roman" w:cs="Times New Roman"/>
         </w:rPr>
-        <w:lastRenderedPageBreak/>
         <w:tab/>
         <w:t>Daniel Puharic</w:t>
       </w:r>

</xml_diff>